<commit_message>
adding templates for outmail
</commit_message>
<xml_diff>
--- a/template/template_pengantar.docx
+++ b/template/template_pengantar.docx
@@ -537,15 +537,7 @@
           <w:sz w:val="24"/>
           <w:szCs w:val="24"/>
         </w:rPr>
-        <w:t>{guide}</w:t>
-      </w:r>
-      <w:r>
-        <w:rPr>
-          <w:rFonts w:ascii="Times New Roman" w:hAnsi="Times New Roman"/>
-          <w:sz w:val="24"/>
-          <w:szCs w:val="24"/>
-        </w:rPr>
-        <w:t xml:space="preserve"> ”</w:t>
+        <w:t>{guide} ”</w:t>
       </w:r>
     </w:p>
     <w:p>
@@ -730,30 +722,25 @@
         <w:pStyle w:val="NoSpacing"/>
         <w:spacing w:lineRule="auto" w:line="276"/>
         <w:ind w:left="7275" w:hanging="0"/>
-        <w:rPr>
-          <w:rFonts w:ascii="Times New Roman" w:hAnsi="Times New Roman"/>
-          <w:sz w:val="24"/>
-          <w:szCs w:val="24"/>
-          <w:lang w:val="en-US"/>
-        </w:rPr>
-      </w:pPr>
-      <w:r>
-        <w:rPr>
-          <w:rFonts w:ascii="Times New Roman" w:hAnsi="Times New Roman"/>
-          <w:sz w:val="24"/>
-          <w:szCs w:val="24"/>
-          <w:lang w:val="en-US"/>
-        </w:rPr>
-        <w:t xml:space="preserve">      </w:t>
-      </w:r>
-      <w:r>
-        <w:rPr>
-          <w:rFonts w:ascii="Times New Roman" w:hAnsi="Times New Roman"/>
-          <w:sz w:val="24"/>
-          <w:szCs w:val="24"/>
-          <w:lang w:val="en-US"/>
-        </w:rPr>
-        <w:t>Nama</w:t>
+        <w:rPr/>
+      </w:pPr>
+      <w:r>
+        <w:rPr>
+          <w:rFonts w:ascii="Times New Roman" w:hAnsi="Times New Roman"/>
+          <w:sz w:val="24"/>
+          <w:szCs w:val="24"/>
+          <w:lang w:val="en-US"/>
+        </w:rPr>
+        <w:t xml:space="preserve">  </w:t>
+      </w:r>
+      <w:r>
+        <w:rPr>
+          <w:rFonts w:ascii="Times New Roman" w:hAnsi="Times New Roman"/>
+          <w:sz w:val="24"/>
+          <w:szCs w:val="24"/>
+          <w:lang w:val="en-US"/>
+        </w:rPr>
+        <w:t>{nope}</w:t>
       </w:r>
     </w:p>
     <w:p>

</xml_diff>